<commit_message>
exercise where i practice with classfier member and instance member
</commit_message>
<xml_diff>
--- a/Lab03_20225638_LeQuangKhai/20225638-LeQuangKhai-744527-IT3103-BC_TH_Lab3.docx
+++ b/Lab03_20225638_LeQuangKhai/20225638-LeQuangKhai-744527-IT3103-BC_TH_Lab3.docx
@@ -408,7 +408,19 @@
               <w:rPr>
                 <w:spacing w:val="-4"/>
               </w:rPr>
-              <w:t>Code</w:t>
+              <w:t>Co</w:t>
+            </w:r>
+            <w:r>
+              <w:rPr>
+                <w:spacing w:val="-4"/>
+              </w:rPr>
+              <w:t>d</w:t>
+            </w:r>
+            <w:r>
+              <w:rPr>
+                <w:spacing w:val="-4"/>
+              </w:rPr>
+              <w:t>e</w:t>
             </w:r>
             <w:r>
               <w:tab/>
@@ -1181,7 +1193,19 @@
               <w:rPr>
                 <w:spacing w:val="-2"/>
               </w:rPr>
-              <w:t>Figures</w:t>
+              <w:t>F</w:t>
+            </w:r>
+            <w:r>
+              <w:rPr>
+                <w:spacing w:val="-2"/>
+              </w:rPr>
+              <w:t>i</w:t>
+            </w:r>
+            <w:r>
+              <w:rPr>
+                <w:spacing w:val="-2"/>
+              </w:rPr>
+              <w:t>gures</w:t>
             </w:r>
             <w:r>
               <w:tab/>
@@ -1394,12 +1418,56 @@
           <w:sz w:val="20"/>
         </w:rPr>
       </w:pPr>
+      <w:r>
+        <w:rPr>
+          <w:noProof/>
+        </w:rPr>
+        <w:drawing>
+          <wp:inline distT="0" distB="0" distL="0" distR="0" wp14:anchorId="7F1B0496" wp14:editId="53FBBFFF">
+            <wp:extent cx="6223000" cy="2727325"/>
+            <wp:effectExtent l="0" t="0" r="6350" b="0"/>
+            <wp:docPr id="503681263" name="Picture 1" descr="A screen shot of a computer code&#10;&#10;Description automatically generated"/>
+            <wp:cNvGraphicFramePr>
+              <a:graphicFrameLocks xmlns:a="http://schemas.openxmlformats.org/drawingml/2006/main" noChangeAspect="1"/>
+            </wp:cNvGraphicFramePr>
+            <a:graphic xmlns:a="http://schemas.openxmlformats.org/drawingml/2006/main">
+              <a:graphicData uri="http://schemas.openxmlformats.org/drawingml/2006/picture">
+                <pic:pic xmlns:pic="http://schemas.openxmlformats.org/drawingml/2006/picture">
+                  <pic:nvPicPr>
+                    <pic:cNvPr id="503681263" name="Picture 1" descr="A screen shot of a computer code&#10;&#10;Description automatically generated"/>
+                    <pic:cNvPicPr/>
+                  </pic:nvPicPr>
+                  <pic:blipFill>
+                    <a:blip r:embed="rId11"/>
+                    <a:stretch>
+                      <a:fillRect/>
+                    </a:stretch>
+                  </pic:blipFill>
+                  <pic:spPr>
+                    <a:xfrm>
+                      <a:off x="0" y="0"/>
+                      <a:ext cx="6223000" cy="2727325"/>
+                    </a:xfrm>
+                    <a:prstGeom prst="rect">
+                      <a:avLst/>
+                    </a:prstGeom>
+                  </pic:spPr>
+                </pic:pic>
+              </a:graphicData>
+            </a:graphic>
+          </wp:inline>
+        </w:drawing>
+      </w:r>
     </w:p>
     <w:p>
       <w:pPr>
         <w:pStyle w:val="BodyText"/>
         <w:ind w:right="239"/>
         <w:jc w:val="center"/>
+        <w:rPr>
+          <w:color w:val="44536A"/>
+          <w:spacing w:val="-2"/>
+        </w:rPr>
       </w:pPr>
       <w:bookmarkStart w:id="3" w:name="_bookmark3"/>
       <w:bookmarkEnd w:id="3"/>
@@ -1474,6 +1542,108 @@
           <w:spacing w:val="-2"/>
         </w:rPr>
         <w:t>dvdList)</w:t>
+      </w:r>
+    </w:p>
+    <w:p>
+      <w:pPr>
+        <w:pStyle w:val="BodyText"/>
+        <w:ind w:right="239"/>
+        <w:jc w:val="center"/>
+        <w:rPr>
+          <w:color w:val="44536A"/>
+          <w:spacing w:val="-2"/>
+        </w:rPr>
+      </w:pPr>
+    </w:p>
+    <w:p>
+      <w:pPr>
+        <w:pStyle w:val="BodyText"/>
+        <w:ind w:right="239"/>
+        <w:jc w:val="center"/>
+        <w:rPr>
+          <w:color w:val="44536A"/>
+          <w:spacing w:val="-2"/>
+        </w:rPr>
+      </w:pPr>
+    </w:p>
+    <w:p>
+      <w:pPr>
+        <w:pStyle w:val="BodyText"/>
+        <w:ind w:right="239"/>
+        <w:jc w:val="center"/>
+        <w:rPr>
+          <w:color w:val="44536A"/>
+          <w:spacing w:val="-2"/>
+        </w:rPr>
+      </w:pPr>
+    </w:p>
+    <w:p>
+      <w:pPr>
+        <w:pStyle w:val="BodyText"/>
+        <w:ind w:right="239"/>
+        <w:jc w:val="center"/>
+        <w:rPr>
+          <w:color w:val="44536A"/>
+          <w:spacing w:val="-2"/>
+        </w:rPr>
+      </w:pPr>
+    </w:p>
+    <w:p>
+      <w:pPr>
+        <w:pStyle w:val="BodyText"/>
+        <w:ind w:right="239"/>
+        <w:jc w:val="center"/>
+        <w:rPr>
+          <w:color w:val="44536A"/>
+          <w:spacing w:val="-2"/>
+        </w:rPr>
+      </w:pPr>
+    </w:p>
+    <w:p>
+      <w:pPr>
+        <w:pStyle w:val="BodyText"/>
+        <w:ind w:right="239"/>
+        <w:jc w:val="center"/>
+      </w:pPr>
+      <w:r>
+        <w:rPr>
+          <w:noProof/>
+        </w:rPr>
+        <w:drawing>
+          <wp:inline distT="0" distB="0" distL="0" distR="0" wp14:anchorId="7F964C22" wp14:editId="61D67569">
+            <wp:extent cx="6223000" cy="2856865"/>
+            <wp:effectExtent l="0" t="0" r="6350" b="635"/>
+            <wp:docPr id="78139656" name="Picture 1" descr="A computer screen shot of a program code&#10;&#10;Description automatically generated"/>
+            <wp:cNvGraphicFramePr>
+              <a:graphicFrameLocks xmlns:a="http://schemas.openxmlformats.org/drawingml/2006/main" noChangeAspect="1"/>
+            </wp:cNvGraphicFramePr>
+            <a:graphic xmlns:a="http://schemas.openxmlformats.org/drawingml/2006/main">
+              <a:graphicData uri="http://schemas.openxmlformats.org/drawingml/2006/picture">
+                <pic:pic xmlns:pic="http://schemas.openxmlformats.org/drawingml/2006/picture">
+                  <pic:nvPicPr>
+                    <pic:cNvPr id="78139656" name="Picture 1" descr="A computer screen shot of a program code&#10;&#10;Description automatically generated"/>
+                    <pic:cNvPicPr/>
+                  </pic:nvPicPr>
+                  <pic:blipFill>
+                    <a:blip r:embed="rId12"/>
+                    <a:stretch>
+                      <a:fillRect/>
+                    </a:stretch>
+                  </pic:blipFill>
+                  <pic:spPr>
+                    <a:xfrm>
+                      <a:off x="0" y="0"/>
+                      <a:ext cx="6223000" cy="2856865"/>
+                    </a:xfrm>
+                    <a:prstGeom prst="rect">
+                      <a:avLst/>
+                    </a:prstGeom>
+                  </pic:spPr>
+                </pic:pic>
+              </a:graphicData>
+            </a:graphic>
+          </wp:inline>
+        </w:drawing>
       </w:r>
     </w:p>
     <w:p>
@@ -1491,6 +1661,10 @@
         <w:spacing w:before="171"/>
         <w:ind w:left="3" w:right="240"/>
         <w:jc w:val="center"/>
+        <w:rPr>
+          <w:color w:val="44536A"/>
+          <w:spacing w:val="-2"/>
+        </w:rPr>
       </w:pPr>
       <w:bookmarkStart w:id="4" w:name="_bookmark4"/>
       <w:bookmarkEnd w:id="4"/>
@@ -1540,6 +1714,21 @@
         </w:rPr>
         <w:t>Class</w:t>
       </w:r>
+    </w:p>
+    <w:p>
+      <w:pPr>
+        <w:pStyle w:val="BodyText"/>
+        <w:spacing w:before="171"/>
+        <w:ind w:left="3" w:right="240"/>
+        <w:jc w:val="center"/>
+      </w:pPr>
+    </w:p>
+    <w:p>
+      <w:pPr>
+        <w:pStyle w:val="BodyText"/>
+        <w:spacing w:before="171"/>
+        <w:ind w:right="240"/>
+      </w:pPr>
     </w:p>
     <w:p>
       <w:pPr>
@@ -1574,6 +1763,63 @@
           <w:sz w:val="6"/>
         </w:rPr>
       </w:pPr>
+      <w:r>
+        <w:rPr>
+          <w:noProof/>
+        </w:rPr>
+        <w:lastRenderedPageBreak/>
+        <w:drawing>
+          <wp:anchor distT="0" distB="0" distL="114300" distR="114300" simplePos="0" relativeHeight="251658240" behindDoc="0" locked="0" layoutInCell="1" allowOverlap="1" wp14:anchorId="1DF5B065" wp14:editId="40D221D7">
+            <wp:simplePos x="0" y="0"/>
+            <wp:positionH relativeFrom="margin">
+              <wp:align>left</wp:align>
+            </wp:positionH>
+            <wp:positionV relativeFrom="paragraph">
+              <wp:posOffset>187960</wp:posOffset>
+            </wp:positionV>
+            <wp:extent cx="6223000" cy="3091180"/>
+            <wp:effectExtent l="0" t="0" r="6350" b="0"/>
+            <wp:wrapTopAndBottom/>
+            <wp:docPr id="450085663" name="Picture 1" descr="A screenshot of a computer program&#10;&#10;Description automatically generated"/>
+            <wp:cNvGraphicFramePr>
+              <a:graphicFrameLocks xmlns:a="http://schemas.openxmlformats.org/drawingml/2006/main" noChangeAspect="1"/>
+            </wp:cNvGraphicFramePr>
+            <a:graphic xmlns:a="http://schemas.openxmlformats.org/drawingml/2006/main">
+              <a:graphicData uri="http://schemas.openxmlformats.org/drawingml/2006/picture">
+                <pic:pic xmlns:pic="http://schemas.openxmlformats.org/drawingml/2006/picture">
+                  <pic:nvPicPr>
+                    <pic:cNvPr id="450085663" name="Picture 1" descr="A screenshot of a computer program&#10;&#10;Description automatically generated"/>
+                    <pic:cNvPicPr/>
+                  </pic:nvPicPr>
+                  <pic:blipFill>
+                    <a:blip r:embed="rId13">
+                      <a:extLst>
+                        <a:ext uri="{28A0092B-C50C-407E-A947-70E740481C1C}">
+                          <a14:useLocalDpi xmlns:a14="http://schemas.microsoft.com/office/drawing/2010/main" val="0"/>
+                        </a:ext>
+                      </a:extLst>
+                    </a:blip>
+                    <a:stretch>
+                      <a:fillRect/>
+                    </a:stretch>
+                  </pic:blipFill>
+                  <pic:spPr>
+                    <a:xfrm>
+                      <a:off x="0" y="0"/>
+                      <a:ext cx="6223000" cy="3091180"/>
+                    </a:xfrm>
+                    <a:prstGeom prst="rect">
+                      <a:avLst/>
+                    </a:prstGeom>
+                  </pic:spPr>
+                </pic:pic>
+              </a:graphicData>
+            </a:graphic>
+          </wp:anchor>
+        </w:drawing>
+      </w:r>
+      <w:bookmarkStart w:id="6" w:name="_bookmark6"/>
+      <w:bookmarkEnd w:id="6"/>
     </w:p>
     <w:p>
       <w:pPr>
@@ -1592,8 +1838,6 @@
         <w:ind w:left="3" w:right="240"/>
         <w:jc w:val="center"/>
       </w:pPr>
-      <w:bookmarkStart w:id="6" w:name="_bookmark6"/>
-      <w:bookmarkEnd w:id="6"/>
       <w:r>
         <w:rPr>
           <w:color w:val="44536A"/>
@@ -1732,10 +1976,71 @@
     <w:p>
       <w:pPr>
         <w:pStyle w:val="Heading3"/>
+        <w:rPr>
+          <w:color w:val="1F3762"/>
+          <w:spacing w:val="-4"/>
+        </w:rPr>
       </w:pPr>
       <w:bookmarkStart w:id="8" w:name="_bookmark8"/>
       <w:bookmarkEnd w:id="8"/>
       <w:r>
+        <w:drawing>
+          <wp:anchor distT="0" distB="0" distL="114300" distR="114300" simplePos="0" relativeHeight="251659264" behindDoc="0" locked="0" layoutInCell="1" allowOverlap="1" wp14:anchorId="2597125D" wp14:editId="4CBEDD0C">
+            <wp:simplePos x="0" y="0"/>
+            <wp:positionH relativeFrom="page">
+              <wp:align>center</wp:align>
+            </wp:positionH>
+            <wp:positionV relativeFrom="paragraph">
+              <wp:posOffset>376555</wp:posOffset>
+            </wp:positionV>
+            <wp:extent cx="5191760" cy="4145915"/>
+            <wp:effectExtent l="0" t="0" r="8890" b="6985"/>
+            <wp:wrapTopAndBottom/>
+            <wp:docPr id="299772610" name="Picture 1"/>
+            <wp:cNvGraphicFramePr>
+              <a:graphicFrameLocks xmlns:a="http://schemas.openxmlformats.org/drawingml/2006/main" noChangeAspect="1"/>
+            </wp:cNvGraphicFramePr>
+            <a:graphic xmlns:a="http://schemas.openxmlformats.org/drawingml/2006/main">
+              <a:graphicData uri="http://schemas.openxmlformats.org/drawingml/2006/picture">
+                <pic:pic xmlns:pic="http://schemas.openxmlformats.org/drawingml/2006/picture">
+                  <pic:nvPicPr>
+                    <pic:cNvPr id="299772610" name=""/>
+                    <pic:cNvPicPr/>
+                  </pic:nvPicPr>
+                  <pic:blipFill>
+                    <a:blip r:embed="rId14">
+                      <a:extLst>
+                        <a:ext uri="{28A0092B-C50C-407E-A947-70E740481C1C}">
+                          <a14:useLocalDpi xmlns:a14="http://schemas.microsoft.com/office/drawing/2010/main" val="0"/>
+                        </a:ext>
+                      </a:extLst>
+                    </a:blip>
+                    <a:stretch>
+                      <a:fillRect/>
+                    </a:stretch>
+                  </pic:blipFill>
+                  <pic:spPr>
+                    <a:xfrm>
+                      <a:off x="0" y="0"/>
+                      <a:ext cx="5191760" cy="4145915"/>
+                    </a:xfrm>
+                    <a:prstGeom prst="rect">
+                      <a:avLst/>
+                    </a:prstGeom>
+                  </pic:spPr>
+                </pic:pic>
+              </a:graphicData>
+            </a:graphic>
+            <wp14:sizeRelH relativeFrom="margin">
+              <wp14:pctWidth>0</wp14:pctWidth>
+            </wp14:sizeRelH>
+            <wp14:sizeRelV relativeFrom="margin">
+              <wp14:pctHeight>0</wp14:pctHeight>
+            </wp14:sizeRelV>
+          </wp:anchor>
+        </w:drawing>
+      </w:r>
+      <w:r>
         <w:rPr>
           <w:color w:val="1F3762"/>
           <w:spacing w:val="-4"/>
@@ -1745,6 +2050,7 @@
     </w:p>
     <w:p>
       <w:pPr>
+        <w:pStyle w:val="Heading3"/>
         <w:sectPr>
           <w:pgSz w:w="12240" w:h="15840"/>
           <w:pgMar w:top="1360" w:right="1100" w:bottom="280" w:left="1340" w:header="763" w:footer="0" w:gutter="0"/>
@@ -1755,29 +2061,13 @@
     <w:p>
       <w:pPr>
         <w:pStyle w:val="BodyText"/>
-        <w:spacing w:before="3"/>
-        <w:rPr>
-          <w:i w:val="0"/>
-          <w:sz w:val="6"/>
-        </w:rPr>
-      </w:pPr>
-    </w:p>
-    <w:p>
-      <w:pPr>
-        <w:pStyle w:val="BodyText"/>
-        <w:ind w:left="1180"/>
-        <w:rPr>
-          <w:i w:val="0"/>
-          <w:sz w:val="20"/>
-        </w:rPr>
-      </w:pPr>
-    </w:p>
-    <w:p>
-      <w:pPr>
-        <w:pStyle w:val="BodyText"/>
         <w:spacing w:before="188"/>
         <w:ind w:right="239"/>
         <w:jc w:val="center"/>
+        <w:rPr>
+          <w:color w:val="44536A"/>
+          <w:spacing w:val="-2"/>
+        </w:rPr>
       </w:pPr>
       <w:bookmarkStart w:id="9" w:name="_bookmark9"/>
       <w:bookmarkEnd w:id="9"/>
@@ -1785,6 +2075,7 @@
         <w:rPr>
           <w:color w:val="44536A"/>
         </w:rPr>
+        <w:lastRenderedPageBreak/>
         <w:t>Figure</w:t>
       </w:r>
       <w:r>
@@ -1857,19 +2148,46 @@
     <w:p>
       <w:pPr>
         <w:pStyle w:val="BodyText"/>
-        <w:rPr>
-          <w:sz w:val="20"/>
-        </w:rPr>
-      </w:pPr>
-    </w:p>
-    <w:p>
-      <w:pPr>
-        <w:pStyle w:val="BodyText"/>
-        <w:spacing w:before="134"/>
-        <w:rPr>
-          <w:sz w:val="20"/>
-        </w:rPr>
-      </w:pPr>
+        <w:spacing w:before="188"/>
+        <w:ind w:right="239"/>
+      </w:pPr>
+      <w:r>
+        <w:drawing>
+          <wp:inline distT="0" distB="0" distL="0" distR="0" wp14:anchorId="02BF449C" wp14:editId="4C3A2081">
+            <wp:extent cx="6223000" cy="2954655"/>
+            <wp:effectExtent l="0" t="0" r="6350" b="0"/>
+            <wp:docPr id="146219366" name="Picture 1"/>
+            <wp:cNvGraphicFramePr>
+              <a:graphicFrameLocks xmlns:a="http://schemas.openxmlformats.org/drawingml/2006/main" noChangeAspect="1"/>
+            </wp:cNvGraphicFramePr>
+            <a:graphic xmlns:a="http://schemas.openxmlformats.org/drawingml/2006/main">
+              <a:graphicData uri="http://schemas.openxmlformats.org/drawingml/2006/picture">
+                <pic:pic xmlns:pic="http://schemas.openxmlformats.org/drawingml/2006/picture">
+                  <pic:nvPicPr>
+                    <pic:cNvPr id="146219366" name=""/>
+                    <pic:cNvPicPr/>
+                  </pic:nvPicPr>
+                  <pic:blipFill>
+                    <a:blip r:embed="rId15"/>
+                    <a:stretch>
+                      <a:fillRect/>
+                    </a:stretch>
+                  </pic:blipFill>
+                  <pic:spPr>
+                    <a:xfrm>
+                      <a:off x="0" y="0"/>
+                      <a:ext cx="6223000" cy="2954655"/>
+                    </a:xfrm>
+                    <a:prstGeom prst="rect">
+                      <a:avLst/>
+                    </a:prstGeom>
+                  </pic:spPr>
+                </pic:pic>
+              </a:graphicData>
+            </a:graphic>
+          </wp:inline>
+        </w:drawing>
+      </w:r>
     </w:p>
     <w:p>
       <w:pPr>
@@ -1930,90 +2248,178 @@
     <w:p>
       <w:pPr>
         <w:jc w:val="center"/>
+      </w:pPr>
+    </w:p>
+    <w:p>
+      <w:pPr>
+        <w:jc w:val="center"/>
+      </w:pPr>
+    </w:p>
+    <w:p>
+      <w:pPr>
+        <w:jc w:val="center"/>
+      </w:pPr>
+    </w:p>
+    <w:p>
+      <w:pPr>
+        <w:jc w:val="center"/>
+      </w:pPr>
+    </w:p>
+    <w:p>
+      <w:pPr>
+        <w:pStyle w:val="Heading3"/>
+        <w:spacing w:before="76"/>
+      </w:pPr>
+      <w:r>
+        <w:rPr>
+          <w:color w:val="1F3762"/>
+          <w:spacing w:val="-2"/>
+        </w:rPr>
+        <w:t>Result</w:t>
+      </w:r>
+    </w:p>
+    <w:p>
+      <w:pPr>
+        <w:spacing w:before="125" w:after="24"/>
+        <w:rPr>
+          <w:sz w:val="20"/>
+        </w:rPr>
+      </w:pPr>
+      <w:r>
+        <w:rPr>
+          <w:sz w:val="20"/>
+        </w:rPr>
+        <w:drawing>
+          <wp:anchor distT="0" distB="0" distL="114300" distR="114300" simplePos="0" relativeHeight="251661312" behindDoc="0" locked="0" layoutInCell="1" allowOverlap="1" wp14:anchorId="37D86F76" wp14:editId="0538C71B">
+            <wp:simplePos x="0" y="0"/>
+            <wp:positionH relativeFrom="page">
+              <wp:posOffset>922020</wp:posOffset>
+            </wp:positionH>
+            <wp:positionV relativeFrom="paragraph">
+              <wp:posOffset>205105</wp:posOffset>
+            </wp:positionV>
+            <wp:extent cx="6028055" cy="3202305"/>
+            <wp:effectExtent l="0" t="0" r="0" b="0"/>
+            <wp:wrapTopAndBottom/>
+            <wp:docPr id="1288849901" name="Picture 1" descr="A screenshot of a computer&#10;&#10;Description automatically generated"/>
+            <wp:cNvGraphicFramePr>
+              <a:graphicFrameLocks xmlns:a="http://schemas.openxmlformats.org/drawingml/2006/main" noChangeAspect="1"/>
+            </wp:cNvGraphicFramePr>
+            <a:graphic xmlns:a="http://schemas.openxmlformats.org/drawingml/2006/main">
+              <a:graphicData uri="http://schemas.openxmlformats.org/drawingml/2006/picture">
+                <pic:pic xmlns:pic="http://schemas.openxmlformats.org/drawingml/2006/picture">
+                  <pic:nvPicPr>
+                    <pic:cNvPr id="1288849901" name="Picture 1" descr="A screenshot of a computer&#10;&#10;Description automatically generated"/>
+                    <pic:cNvPicPr/>
+                  </pic:nvPicPr>
+                  <pic:blipFill>
+                    <a:blip r:embed="rId16">
+                      <a:extLst>
+                        <a:ext uri="{28A0092B-C50C-407E-A947-70E740481C1C}">
+                          <a14:useLocalDpi xmlns:a14="http://schemas.microsoft.com/office/drawing/2010/main" val="0"/>
+                        </a:ext>
+                      </a:extLst>
+                    </a:blip>
+                    <a:stretch>
+                      <a:fillRect/>
+                    </a:stretch>
+                  </pic:blipFill>
+                  <pic:spPr>
+                    <a:xfrm>
+                      <a:off x="0" y="0"/>
+                      <a:ext cx="6028055" cy="3202305"/>
+                    </a:xfrm>
+                    <a:prstGeom prst="rect">
+                      <a:avLst/>
+                    </a:prstGeom>
+                  </pic:spPr>
+                </pic:pic>
+              </a:graphicData>
+            </a:graphic>
+          </wp:anchor>
+        </w:drawing>
+      </w:r>
+    </w:p>
+    <w:p>
+      <w:pPr>
+        <w:pStyle w:val="BodyText"/>
+        <w:ind w:left="100"/>
+        <w:rPr>
+          <w:i w:val="0"/>
+          <w:sz w:val="20"/>
+        </w:rPr>
+      </w:pPr>
+    </w:p>
+    <w:p>
+      <w:pPr>
+        <w:pStyle w:val="BodyText"/>
+        <w:ind w:left="100"/>
+        <w:rPr>
+          <w:i w:val="0"/>
+          <w:sz w:val="20"/>
+        </w:rPr>
+      </w:pPr>
+    </w:p>
+    <w:p>
+      <w:pPr>
+        <w:pStyle w:val="BodyText"/>
+        <w:spacing w:before="183"/>
+        <w:ind w:left="2448"/>
         <w:sectPr>
           <w:pgSz w:w="12240" w:h="15840"/>
           <w:pgMar w:top="1360" w:right="1100" w:bottom="280" w:left="1340" w:header="763" w:footer="0" w:gutter="0"/>
           <w:cols w:space="720"/>
         </w:sectPr>
       </w:pPr>
-    </w:p>
-    <w:p>
-      <w:pPr>
-        <w:pStyle w:val="Heading3"/>
-        <w:spacing w:before="76"/>
-      </w:pPr>
-      <w:bookmarkStart w:id="11" w:name="_bookmark11"/>
+      <w:bookmarkStart w:id="11" w:name="_bookmark12"/>
       <w:bookmarkEnd w:id="11"/>
       <w:r>
         <w:rPr>
-          <w:color w:val="1F3762"/>
+          <w:color w:val="44536A"/>
+        </w:rPr>
+        <w:t xml:space="preserve">                                            </w:t>
+      </w:r>
+      <w:r>
+        <w:rPr>
+          <w:color w:val="44536A"/>
+        </w:rPr>
+        <w:t>Figure</w:t>
+      </w:r>
+      <w:r>
+        <w:rPr>
+          <w:color w:val="44536A"/>
+          <w:spacing w:val="-1"/>
+        </w:rPr>
+        <w:t xml:space="preserve"> </w:t>
+      </w:r>
+      <w:r>
+        <w:rPr>
+          <w:color w:val="44536A"/>
+        </w:rPr>
+        <w:t>6</w:t>
+      </w:r>
+      <w:r>
+        <w:rPr>
+          <w:color w:val="44536A"/>
+          <w:spacing w:val="-1"/>
+        </w:rPr>
+        <w:t xml:space="preserve"> </w:t>
+      </w:r>
+      <w:r>
+        <w:rPr>
+          <w:color w:val="44536A"/>
           <w:spacing w:val="-2"/>
         </w:rPr>
-        <w:lastRenderedPageBreak/>
-        <w:t>Result</w:t>
-      </w:r>
-    </w:p>
-    <w:p>
-      <w:pPr>
-        <w:spacing w:before="125" w:after="24"/>
-        <w:rPr>
-          <w:sz w:val="20"/>
-        </w:rPr>
-      </w:pPr>
-      <w:r>
-        <w:br w:type="column"/>
-      </w:r>
-    </w:p>
-    <w:p>
-      <w:pPr>
-        <w:pStyle w:val="BodyText"/>
-        <w:ind w:left="100"/>
-        <w:rPr>
-          <w:i w:val="0"/>
-          <w:sz w:val="20"/>
-        </w:rPr>
-      </w:pPr>
-    </w:p>
-    <w:p>
-      <w:pPr>
-        <w:pStyle w:val="BodyText"/>
-        <w:spacing w:before="183"/>
-        <w:ind w:left="2448"/>
-      </w:pPr>
-      <w:bookmarkStart w:id="12" w:name="_bookmark12"/>
+        <w:t>Resul</w:t>
+      </w:r>
+      <w:bookmarkStart w:id="12" w:name="_bookmark11"/>
       <w:bookmarkEnd w:id="12"/>
       <w:r>
         <w:rPr>
           <w:color w:val="44536A"/>
-        </w:rPr>
-        <w:t>Figure</w:t>
-      </w:r>
-      <w:r>
-        <w:rPr>
-          <w:color w:val="44536A"/>
-          <w:spacing w:val="-1"/>
-        </w:rPr>
-        <w:t xml:space="preserve"> </w:t>
-      </w:r>
-      <w:r>
-        <w:rPr>
-          <w:color w:val="44536A"/>
-        </w:rPr>
-        <w:t>6</w:t>
-      </w:r>
-      <w:r>
-        <w:rPr>
-          <w:color w:val="44536A"/>
-          <w:spacing w:val="-1"/>
-        </w:rPr>
-        <w:t xml:space="preserve"> </w:t>
-      </w:r>
-      <w:r>
-        <w:rPr>
-          <w:color w:val="44536A"/>
           <w:spacing w:val="-2"/>
         </w:rPr>
-        <w:t>Result</w:t>
+        <w:t>t</w:t>
       </w:r>
     </w:p>
     <w:p>
@@ -2040,8 +2446,6 @@
         </w:tabs>
         <w:ind w:left="411" w:hanging="311"/>
       </w:pPr>
-      <w:bookmarkStart w:id="13" w:name="_bookmark13"/>
-      <w:bookmarkEnd w:id="13"/>
       <w:r>
         <w:rPr>
           <w:color w:val="2E5395"/>
@@ -2067,18 +2471,426 @@
     </w:p>
     <w:p>
       <w:pPr>
+        <w:pStyle w:val="Heading1"/>
+        <w:tabs>
+          <w:tab w:val="left" w:pos="411"/>
+        </w:tabs>
+        <w:ind w:left="100" w:firstLine="0"/>
+        <w:rPr>
+          <w:b/>
+          <w:bCs/>
+          <w:sz w:val="28"/>
+          <w:szCs w:val="28"/>
+        </w:rPr>
+      </w:pPr>
+      <w:r>
+        <w:rPr>
+          <w:b/>
+          <w:bCs/>
+          <w:spacing w:val="-2"/>
+          <w:sz w:val="28"/>
+          <w:szCs w:val="28"/>
+        </w:rPr>
+        <w:t xml:space="preserve">Trả lời câu hỏi: </w:t>
+      </w:r>
+    </w:p>
+    <w:p>
+      <w:pPr>
+        <w:pStyle w:val="Heading1"/>
+        <w:tabs>
+          <w:tab w:val="left" w:pos="411"/>
+        </w:tabs>
+        <w:ind w:left="100" w:firstLine="0"/>
+        <w:rPr>
+          <w:sz w:val="26"/>
+          <w:szCs w:val="26"/>
+        </w:rPr>
+      </w:pPr>
+      <w:r>
+        <w:rPr>
+          <w:sz w:val="26"/>
+          <w:szCs w:val="26"/>
+        </w:rPr>
+        <w:t xml:space="preserve">Sau khi gọi swap(jungleDVD, cinderellaDVD), tiêu đề của 2 đối tượng vẫn giữ nguyên bởi vì trong java, các phương thức được truyền vào với các tham số truyền tham trị, tức là chỉ truyền vào đó bản sao của các đối tượng sẵn có, nên chúng không ảnh hưởng gì đến những đặc tính sẵn có của đối tượng đó. </w:t>
+      </w:r>
+    </w:p>
+    <w:p>
+      <w:pPr>
+        <w:pStyle w:val="Heading1"/>
+        <w:tabs>
+          <w:tab w:val="left" w:pos="411"/>
+        </w:tabs>
+        <w:ind w:left="100" w:firstLine="0"/>
+        <w:rPr>
+          <w:sz w:val="26"/>
+          <w:szCs w:val="26"/>
+        </w:rPr>
+      </w:pPr>
+      <w:r>
+        <w:rPr>
+          <w:sz w:val="26"/>
+          <w:szCs w:val="26"/>
+        </w:rPr>
+        <w:t xml:space="preserve">Sau khi gọi changeTitle(jungleDVD, cinderellaDVD.getTitle()), tiêu đề của jungleDVD bị thay đổi bởi vì method này thực hiện gọi method setTitle(), tức là sẽ thay đổi tiêu đề của nói. Bên dưới là một phép gán, tuy nhiên trong java chỉ là phép gán trên bản sao nên không làm ảnh hưởng đến những thuộc tính vốn có của đối tượng </w:t>
+      </w:r>
+    </w:p>
+    <w:p>
+      <w:pPr>
+        <w:pStyle w:val="Heading1"/>
+        <w:tabs>
+          <w:tab w:val="left" w:pos="411"/>
+        </w:tabs>
+        <w:ind w:left="100" w:firstLine="0"/>
+        <w:rPr>
+          <w:sz w:val="26"/>
+          <w:szCs w:val="26"/>
+        </w:rPr>
+      </w:pPr>
+      <w:r>
+        <w:rPr>
+          <w:sz w:val="26"/>
+          <w:szCs w:val="26"/>
+        </w:rPr>
+        <w:t>-</w:t>
+      </w:r>
+      <w:r>
+        <w:rPr>
+          <w:b/>
+          <w:bCs/>
+          <w:sz w:val="26"/>
+          <w:szCs w:val="26"/>
+        </w:rPr>
+        <w:t>Kết luận: Java luôn truyền tham trị cho các hàm sử dụng ngôn ngữ này để lập trình</w:t>
+      </w:r>
+      <w:r>
+        <w:rPr>
+          <w:b/>
+          <w:bCs/>
+          <w:sz w:val="26"/>
+          <w:szCs w:val="26"/>
+        </w:rPr>
+        <w:t xml:space="preserve"> </w:t>
+      </w:r>
+      <w:r>
+        <w:rPr>
+          <w:b/>
+          <w:bCs/>
+          <w:sz w:val="26"/>
+          <w:szCs w:val="26"/>
+        </w:rPr>
+        <w:t>(pass value programming)</w:t>
+      </w:r>
+    </w:p>
+    <w:p>
+      <w:pPr>
         <w:pStyle w:val="Heading2"/>
         <w:spacing w:before="72"/>
-      </w:pPr>
-      <w:bookmarkStart w:id="14" w:name="_bookmark14"/>
+        <w:rPr>
+          <w:color w:val="2E5395"/>
+          <w:spacing w:val="-4"/>
+        </w:rPr>
+      </w:pPr>
+      <w:bookmarkStart w:id="13" w:name="_bookmark14"/>
+      <w:bookmarkEnd w:id="13"/>
+      <w:r>
+        <w:rPr>
+          <w:color w:val="2E5395"/>
+          <w:spacing w:val="-4"/>
+        </w:rPr>
+        <w:t>Code</w:t>
+      </w:r>
+      <w:r>
+        <w:rPr>
+          <w:color w:val="2E5395"/>
+          <w:spacing w:val="-4"/>
+        </w:rPr>
+        <w:t xml:space="preserve"> </w:t>
+      </w:r>
+    </w:p>
+    <w:p>
+      <w:pPr>
+        <w:pStyle w:val="Heading2"/>
+        <w:spacing w:before="72"/>
+        <w:rPr>
+          <w:color w:val="2E5395"/>
+          <w:spacing w:val="-4"/>
+        </w:rPr>
+      </w:pPr>
+      <w:r>
+        <w:drawing>
+          <wp:anchor distT="0" distB="0" distL="114300" distR="114300" simplePos="0" relativeHeight="251662336" behindDoc="0" locked="0" layoutInCell="1" allowOverlap="1" wp14:anchorId="52C5F13A" wp14:editId="13D19D93">
+            <wp:simplePos x="0" y="0"/>
+            <wp:positionH relativeFrom="column">
+              <wp:posOffset>497840</wp:posOffset>
+            </wp:positionH>
+            <wp:positionV relativeFrom="paragraph">
+              <wp:posOffset>309880</wp:posOffset>
+            </wp:positionV>
+            <wp:extent cx="4997588" cy="2910840"/>
+            <wp:effectExtent l="0" t="0" r="0" b="3810"/>
+            <wp:wrapTopAndBottom/>
+            <wp:docPr id="1618303504" name="Picture 1" descr="A screen shot of a computer program&#10;&#10;Description automatically generated"/>
+            <wp:cNvGraphicFramePr>
+              <a:graphicFrameLocks xmlns:a="http://schemas.openxmlformats.org/drawingml/2006/main" noChangeAspect="1"/>
+            </wp:cNvGraphicFramePr>
+            <a:graphic xmlns:a="http://schemas.openxmlformats.org/drawingml/2006/main">
+              <a:graphicData uri="http://schemas.openxmlformats.org/drawingml/2006/picture">
+                <pic:pic xmlns:pic="http://schemas.openxmlformats.org/drawingml/2006/picture">
+                  <pic:nvPicPr>
+                    <pic:cNvPr id="1618303504" name="Picture 1" descr="A screen shot of a computer program&#10;&#10;Description automatically generated"/>
+                    <pic:cNvPicPr/>
+                  </pic:nvPicPr>
+                  <pic:blipFill>
+                    <a:blip r:embed="rId17">
+                      <a:extLst>
+                        <a:ext uri="{28A0092B-C50C-407E-A947-70E740481C1C}">
+                          <a14:useLocalDpi xmlns:a14="http://schemas.microsoft.com/office/drawing/2010/main" val="0"/>
+                        </a:ext>
+                      </a:extLst>
+                    </a:blip>
+                    <a:stretch>
+                      <a:fillRect/>
+                    </a:stretch>
+                  </pic:blipFill>
+                  <pic:spPr>
+                    <a:xfrm>
+                      <a:off x="0" y="0"/>
+                      <a:ext cx="4997588" cy="2910840"/>
+                    </a:xfrm>
+                    <a:prstGeom prst="rect">
+                      <a:avLst/>
+                    </a:prstGeom>
+                  </pic:spPr>
+                </pic:pic>
+              </a:graphicData>
+            </a:graphic>
+          </wp:anchor>
+        </w:drawing>
+      </w:r>
+      <w:r>
+        <w:rPr>
+          <w:color w:val="2E5395"/>
+          <w:spacing w:val="-4"/>
+        </w:rPr>
+        <w:drawing>
+          <wp:anchor distT="0" distB="0" distL="114300" distR="114300" simplePos="0" relativeHeight="251663360" behindDoc="0" locked="0" layoutInCell="1" allowOverlap="1" wp14:anchorId="276A2173" wp14:editId="7A1C73DD">
+            <wp:simplePos x="0" y="0"/>
+            <wp:positionH relativeFrom="margin">
+              <wp:align>left</wp:align>
+            </wp:positionH>
+            <wp:positionV relativeFrom="paragraph">
+              <wp:posOffset>3286125</wp:posOffset>
+            </wp:positionV>
+            <wp:extent cx="6223000" cy="2529205"/>
+            <wp:effectExtent l="0" t="0" r="6350" b="4445"/>
+            <wp:wrapTopAndBottom/>
+            <wp:docPr id="823407499" name="Picture 1" descr="A screen shot of a computer program&#10;&#10;Description automatically generated"/>
+            <wp:cNvGraphicFramePr>
+              <a:graphicFrameLocks xmlns:a="http://schemas.openxmlformats.org/drawingml/2006/main" noChangeAspect="1"/>
+            </wp:cNvGraphicFramePr>
+            <a:graphic xmlns:a="http://schemas.openxmlformats.org/drawingml/2006/main">
+              <a:graphicData uri="http://schemas.openxmlformats.org/drawingml/2006/picture">
+                <pic:pic xmlns:pic="http://schemas.openxmlformats.org/drawingml/2006/picture">
+                  <pic:nvPicPr>
+                    <pic:cNvPr id="823407499" name="Picture 1" descr="A screen shot of a computer program&#10;&#10;Description automatically generated"/>
+                    <pic:cNvPicPr/>
+                  </pic:nvPicPr>
+                  <pic:blipFill>
+                    <a:blip r:embed="rId18">
+                      <a:extLst>
+                        <a:ext uri="{28A0092B-C50C-407E-A947-70E740481C1C}">
+                          <a14:useLocalDpi xmlns:a14="http://schemas.microsoft.com/office/drawing/2010/main" val="0"/>
+                        </a:ext>
+                      </a:extLst>
+                    </a:blip>
+                    <a:stretch>
+                      <a:fillRect/>
+                    </a:stretch>
+                  </pic:blipFill>
+                  <pic:spPr>
+                    <a:xfrm>
+                      <a:off x="0" y="0"/>
+                      <a:ext cx="6223000" cy="2529205"/>
+                    </a:xfrm>
+                    <a:prstGeom prst="rect">
+                      <a:avLst/>
+                    </a:prstGeom>
+                  </pic:spPr>
+                </pic:pic>
+              </a:graphicData>
+            </a:graphic>
+          </wp:anchor>
+        </w:drawing>
+      </w:r>
+      <w:r>
+        <w:rPr>
+          <w:color w:val="2E5395"/>
+          <w:spacing w:val="-4"/>
+        </w:rPr>
+        <w:t>Chưa thay đổi</w:t>
+      </w:r>
+    </w:p>
+    <w:p>
+      <w:pPr>
+        <w:pStyle w:val="Heading2"/>
+        <w:spacing w:before="72"/>
+        <w:rPr>
+          <w:color w:val="2E5395"/>
+          <w:spacing w:val="-4"/>
+        </w:rPr>
+      </w:pPr>
+      <w:r>
+        <w:rPr>
+          <w:color w:val="2E5395"/>
+          <w:spacing w:val="-4"/>
+        </w:rPr>
+        <w:lastRenderedPageBreak/>
+        <w:t>Đã thay đổi:</w:t>
+      </w:r>
+    </w:p>
+    <w:p>
+      <w:pPr>
+        <w:pStyle w:val="Heading2"/>
+        <w:spacing w:before="72"/>
+        <w:rPr>
+          <w:color w:val="2E5395"/>
+          <w:spacing w:val="-4"/>
+        </w:rPr>
+      </w:pPr>
+      <w:r>
+        <w:rPr>
+          <w:color w:val="2E5395"/>
+          <w:spacing w:val="-4"/>
+        </w:rPr>
+        <w:drawing>
+          <wp:anchor distT="0" distB="0" distL="114300" distR="114300" simplePos="0" relativeHeight="251664384" behindDoc="0" locked="0" layoutInCell="1" allowOverlap="1" wp14:anchorId="23486373" wp14:editId="44B834EA">
+            <wp:simplePos x="0" y="0"/>
+            <wp:positionH relativeFrom="column">
+              <wp:posOffset>208280</wp:posOffset>
+            </wp:positionH>
+            <wp:positionV relativeFrom="paragraph">
+              <wp:posOffset>3464560</wp:posOffset>
+            </wp:positionV>
+            <wp:extent cx="6223000" cy="1388745"/>
+            <wp:effectExtent l="0" t="0" r="6350" b="1905"/>
+            <wp:wrapTopAndBottom/>
+            <wp:docPr id="82419140" name="Picture 1" descr="A screen shot of a computer program&#10;&#10;Description automatically generated"/>
+            <wp:cNvGraphicFramePr>
+              <a:graphicFrameLocks xmlns:a="http://schemas.openxmlformats.org/drawingml/2006/main" noChangeAspect="1"/>
+            </wp:cNvGraphicFramePr>
+            <a:graphic xmlns:a="http://schemas.openxmlformats.org/drawingml/2006/main">
+              <a:graphicData uri="http://schemas.openxmlformats.org/drawingml/2006/picture">
+                <pic:pic xmlns:pic="http://schemas.openxmlformats.org/drawingml/2006/picture">
+                  <pic:nvPicPr>
+                    <pic:cNvPr id="82419140" name="Picture 1" descr="A screen shot of a computer program&#10;&#10;Description automatically generated"/>
+                    <pic:cNvPicPr/>
+                  </pic:nvPicPr>
+                  <pic:blipFill>
+                    <a:blip r:embed="rId19">
+                      <a:extLst>
+                        <a:ext uri="{28A0092B-C50C-407E-A947-70E740481C1C}">
+                          <a14:useLocalDpi xmlns:a14="http://schemas.microsoft.com/office/drawing/2010/main" val="0"/>
+                        </a:ext>
+                      </a:extLst>
+                    </a:blip>
+                    <a:stretch>
+                      <a:fillRect/>
+                    </a:stretch>
+                  </pic:blipFill>
+                  <pic:spPr>
+                    <a:xfrm>
+                      <a:off x="0" y="0"/>
+                      <a:ext cx="6223000" cy="1388745"/>
+                    </a:xfrm>
+                    <a:prstGeom prst="rect">
+                      <a:avLst/>
+                    </a:prstGeom>
+                  </pic:spPr>
+                </pic:pic>
+              </a:graphicData>
+            </a:graphic>
+          </wp:anchor>
+        </w:drawing>
+      </w:r>
+      <w:r>
+        <w:rPr>
+          <w:color w:val="2E5395"/>
+          <w:spacing w:val="-4"/>
+        </w:rPr>
+        <w:drawing>
+          <wp:anchor distT="0" distB="0" distL="114300" distR="114300" simplePos="0" relativeHeight="251665408" behindDoc="0" locked="0" layoutInCell="1" allowOverlap="1" wp14:anchorId="7F383240" wp14:editId="63FF6FF6">
+            <wp:simplePos x="0" y="0"/>
+            <wp:positionH relativeFrom="page">
+              <wp:posOffset>1821180</wp:posOffset>
+            </wp:positionH>
+            <wp:positionV relativeFrom="paragraph">
+              <wp:posOffset>0</wp:posOffset>
+            </wp:positionV>
+            <wp:extent cx="4610100" cy="3183890"/>
+            <wp:effectExtent l="0" t="0" r="0" b="0"/>
+            <wp:wrapTopAndBottom/>
+            <wp:docPr id="1575322941" name="Picture 1" descr="A screen shot of a computer program&#10;&#10;Description automatically generated"/>
+            <wp:cNvGraphicFramePr>
+              <a:graphicFrameLocks xmlns:a="http://schemas.openxmlformats.org/drawingml/2006/main" noChangeAspect="1"/>
+            </wp:cNvGraphicFramePr>
+            <a:graphic xmlns:a="http://schemas.openxmlformats.org/drawingml/2006/main">
+              <a:graphicData uri="http://schemas.openxmlformats.org/drawingml/2006/picture">
+                <pic:pic xmlns:pic="http://schemas.openxmlformats.org/drawingml/2006/picture">
+                  <pic:nvPicPr>
+                    <pic:cNvPr id="1575322941" name="Picture 1" descr="A screen shot of a computer program&#10;&#10;Description automatically generated"/>
+                    <pic:cNvPicPr/>
+                  </pic:nvPicPr>
+                  <pic:blipFill>
+                    <a:blip r:embed="rId20" cstate="print">
+                      <a:extLst>
+                        <a:ext uri="{28A0092B-C50C-407E-A947-70E740481C1C}">
+                          <a14:useLocalDpi xmlns:a14="http://schemas.microsoft.com/office/drawing/2010/main" val="0"/>
+                        </a:ext>
+                      </a:extLst>
+                    </a:blip>
+                    <a:stretch>
+                      <a:fillRect/>
+                    </a:stretch>
+                  </pic:blipFill>
+                  <pic:spPr>
+                    <a:xfrm>
+                      <a:off x="0" y="0"/>
+                      <a:ext cx="4610100" cy="3183890"/>
+                    </a:xfrm>
+                    <a:prstGeom prst="rect">
+                      <a:avLst/>
+                    </a:prstGeom>
+                  </pic:spPr>
+                </pic:pic>
+              </a:graphicData>
+            </a:graphic>
+            <wp14:sizeRelH relativeFrom="margin">
+              <wp14:pctWidth>0</wp14:pctWidth>
+            </wp14:sizeRelH>
+            <wp14:sizeRelV relativeFrom="margin">
+              <wp14:pctHeight>0</wp14:pctHeight>
+            </wp14:sizeRelV>
+          </wp:anchor>
+        </w:drawing>
+      </w:r>
+    </w:p>
+    <w:p>
+      <w:pPr>
+        <w:pStyle w:val="Heading2"/>
+        <w:spacing w:before="72"/>
+        <w:rPr>
+          <w:color w:val="2E5395"/>
+          <w:spacing w:val="-4"/>
+        </w:rPr>
+      </w:pPr>
+      <w:bookmarkStart w:id="14" w:name="_bookmark15"/>
       <w:bookmarkEnd w:id="14"/>
-      <w:r>
-        <w:rPr>
-          <w:color w:val="2E5395"/>
-          <w:spacing w:val="-4"/>
-        </w:rPr>
-        <w:t>Code</w:t>
-      </w:r>
+    </w:p>
+    <w:p>
+      <w:pPr>
+        <w:pStyle w:val="Heading2"/>
+        <w:spacing w:before="72"/>
+      </w:pPr>
     </w:p>
     <w:p>
       <w:pPr>
@@ -2087,8 +2899,6 @@
         <w:ind w:left="3" w:right="240"/>
         <w:jc w:val="center"/>
       </w:pPr>
-      <w:bookmarkStart w:id="15" w:name="_bookmark15"/>
-      <w:bookmarkEnd w:id="15"/>
       <w:r>
         <w:rPr>
           <w:color w:val="44536A"/>
@@ -2182,37 +2992,168 @@
       <w:pPr>
         <w:pStyle w:val="Heading2"/>
         <w:spacing w:before="47"/>
-      </w:pPr>
-      <w:bookmarkStart w:id="16" w:name="_bookmark16"/>
+        <w:rPr>
+          <w:color w:val="2E5395"/>
+          <w:spacing w:val="-2"/>
+        </w:rPr>
+      </w:pPr>
+      <w:bookmarkStart w:id="15" w:name="_bookmark16"/>
+      <w:bookmarkEnd w:id="15"/>
+      <w:r>
+        <w:rPr>
+          <w:color w:val="2E5395"/>
+          <w:spacing w:val="-2"/>
+        </w:rPr>
+        <w:t>Result</w:t>
+      </w:r>
+      <w:r>
+        <w:rPr>
+          <w:color w:val="2E5395"/>
+          <w:spacing w:val="-2"/>
+        </w:rPr>
+        <w:t xml:space="preserve"> </w:t>
+      </w:r>
+    </w:p>
+    <w:p>
+      <w:pPr>
+        <w:spacing w:before="119" w:after="24"/>
+      </w:pPr>
+      <w:r>
+        <w:rPr>
+          <w:noProof/>
+        </w:rPr>
+        <w:drawing>
+          <wp:anchor distT="0" distB="0" distL="114300" distR="114300" simplePos="0" relativeHeight="251666432" behindDoc="0" locked="0" layoutInCell="1" allowOverlap="1" wp14:anchorId="375B7578" wp14:editId="6E6584D2">
+            <wp:simplePos x="0" y="0"/>
+            <wp:positionH relativeFrom="margin">
+              <wp:align>left</wp:align>
+            </wp:positionH>
+            <wp:positionV relativeFrom="paragraph">
+              <wp:posOffset>392430</wp:posOffset>
+            </wp:positionV>
+            <wp:extent cx="2933700" cy="1527810"/>
+            <wp:effectExtent l="0" t="0" r="0" b="0"/>
+            <wp:wrapTopAndBottom/>
+            <wp:docPr id="2053080960" name="Picture 1" descr="A screenshot of a computer program&#10;&#10;Description automatically generated"/>
+            <wp:cNvGraphicFramePr>
+              <a:graphicFrameLocks xmlns:a="http://schemas.openxmlformats.org/drawingml/2006/main" noChangeAspect="1"/>
+            </wp:cNvGraphicFramePr>
+            <a:graphic xmlns:a="http://schemas.openxmlformats.org/drawingml/2006/main">
+              <a:graphicData uri="http://schemas.openxmlformats.org/drawingml/2006/picture">
+                <pic:pic xmlns:pic="http://schemas.openxmlformats.org/drawingml/2006/picture">
+                  <pic:nvPicPr>
+                    <pic:cNvPr id="2053080960" name="Picture 1" descr="A screenshot of a computer program&#10;&#10;Description automatically generated"/>
+                    <pic:cNvPicPr/>
+                  </pic:nvPicPr>
+                  <pic:blipFill>
+                    <a:blip r:embed="rId21">
+                      <a:extLst>
+                        <a:ext uri="{28A0092B-C50C-407E-A947-70E740481C1C}">
+                          <a14:useLocalDpi xmlns:a14="http://schemas.microsoft.com/office/drawing/2010/main" val="0"/>
+                        </a:ext>
+                      </a:extLst>
+                    </a:blip>
+                    <a:stretch>
+                      <a:fillRect/>
+                    </a:stretch>
+                  </pic:blipFill>
+                  <pic:spPr>
+                    <a:xfrm>
+                      <a:off x="0" y="0"/>
+                      <a:ext cx="2933700" cy="1527810"/>
+                    </a:xfrm>
+                    <a:prstGeom prst="rect">
+                      <a:avLst/>
+                    </a:prstGeom>
+                  </pic:spPr>
+                </pic:pic>
+              </a:graphicData>
+            </a:graphic>
+            <wp14:sizeRelH relativeFrom="margin">
+              <wp14:pctWidth>0</wp14:pctWidth>
+            </wp14:sizeRelH>
+            <wp14:sizeRelV relativeFrom="margin">
+              <wp14:pctHeight>0</wp14:pctHeight>
+            </wp14:sizeRelV>
+          </wp:anchor>
+        </w:drawing>
+      </w:r>
+      <w:r>
+        <w:br w:type="column"/>
+      </w:r>
+    </w:p>
+    <w:p>
+      <w:pPr>
+        <w:spacing w:before="119" w:after="24"/>
+        <w:rPr>
+          <w:sz w:val="20"/>
+        </w:rPr>
+      </w:pPr>
+      <w:r>
+        <w:rPr>
+          <w:noProof/>
+        </w:rPr>
+        <w:drawing>
+          <wp:anchor distT="0" distB="0" distL="114300" distR="114300" simplePos="0" relativeHeight="251667456" behindDoc="0" locked="0" layoutInCell="1" allowOverlap="1" wp14:anchorId="49A43326" wp14:editId="2CE4E3AF">
+            <wp:simplePos x="0" y="0"/>
+            <wp:positionH relativeFrom="column">
+              <wp:posOffset>1848485</wp:posOffset>
+            </wp:positionH>
+            <wp:positionV relativeFrom="paragraph">
+              <wp:posOffset>398145</wp:posOffset>
+            </wp:positionV>
+            <wp:extent cx="3469005" cy="1630680"/>
+            <wp:effectExtent l="0" t="0" r="0" b="7620"/>
+            <wp:wrapTopAndBottom/>
+            <wp:docPr id="1678881173" name="Picture 1" descr="A screen shot of a computer&#10;&#10;Description automatically generated"/>
+            <wp:cNvGraphicFramePr>
+              <a:graphicFrameLocks xmlns:a="http://schemas.openxmlformats.org/drawingml/2006/main" noChangeAspect="1"/>
+            </wp:cNvGraphicFramePr>
+            <a:graphic xmlns:a="http://schemas.openxmlformats.org/drawingml/2006/main">
+              <a:graphicData uri="http://schemas.openxmlformats.org/drawingml/2006/picture">
+                <pic:pic xmlns:pic="http://schemas.openxmlformats.org/drawingml/2006/picture">
+                  <pic:nvPicPr>
+                    <pic:cNvPr id="1678881173" name="Picture 1" descr="A screen shot of a computer&#10;&#10;Description automatically generated"/>
+                    <pic:cNvPicPr/>
+                  </pic:nvPicPr>
+                  <pic:blipFill>
+                    <a:blip r:embed="rId22">
+                      <a:extLst>
+                        <a:ext uri="{28A0092B-C50C-407E-A947-70E740481C1C}">
+                          <a14:useLocalDpi xmlns:a14="http://schemas.microsoft.com/office/drawing/2010/main" val="0"/>
+                        </a:ext>
+                      </a:extLst>
+                    </a:blip>
+                    <a:stretch>
+                      <a:fillRect/>
+                    </a:stretch>
+                  </pic:blipFill>
+                  <pic:spPr>
+                    <a:xfrm>
+                      <a:off x="0" y="0"/>
+                      <a:ext cx="3469005" cy="1630680"/>
+                    </a:xfrm>
+                    <a:prstGeom prst="rect">
+                      <a:avLst/>
+                    </a:prstGeom>
+                  </pic:spPr>
+                </pic:pic>
+              </a:graphicData>
+            </a:graphic>
+          </wp:anchor>
+        </w:drawing>
+      </w:r>
+    </w:p>
+    <w:p>
+      <w:pPr>
+        <w:pStyle w:val="BodyText"/>
+        <w:spacing w:before="185"/>
+        <w:rPr>
+          <w:color w:val="44536A"/>
+        </w:rPr>
+      </w:pPr>
+      <w:bookmarkStart w:id="16" w:name="_bookmark17"/>
       <w:bookmarkEnd w:id="16"/>
-      <w:r>
-        <w:rPr>
-          <w:color w:val="2E5395"/>
-          <w:spacing w:val="-2"/>
-        </w:rPr>
-        <w:t>Result</w:t>
-      </w:r>
-    </w:p>
-    <w:p>
-      <w:pPr>
-        <w:spacing w:before="119" w:after="24"/>
-        <w:rPr>
-          <w:sz w:val="20"/>
-        </w:rPr>
-      </w:pPr>
-      <w:r>
-        <w:br w:type="column"/>
-      </w:r>
-    </w:p>
-    <w:p>
-      <w:pPr>
-        <w:pStyle w:val="BodyText"/>
-        <w:ind w:left="100"/>
-        <w:rPr>
-          <w:i w:val="0"/>
-          <w:sz w:val="20"/>
-        </w:rPr>
-      </w:pPr>
     </w:p>
     <w:p>
       <w:pPr>
@@ -2220,8 +3161,6 @@
         <w:spacing w:before="185"/>
         <w:ind w:left="1350"/>
       </w:pPr>
-      <w:bookmarkStart w:id="17" w:name="_bookmark17"/>
-      <w:bookmarkEnd w:id="17"/>
       <w:r>
         <w:rPr>
           <w:color w:val="44536A"/>
@@ -2307,8 +3246,6 @@
         </w:tabs>
         <w:ind w:left="411" w:hanging="311"/>
       </w:pPr>
-      <w:bookmarkStart w:id="18" w:name="_bookmark18"/>
-      <w:bookmarkEnd w:id="18"/>
       <w:r>
         <w:rPr>
           <w:color w:val="2E5395"/>
@@ -2374,69 +3311,35 @@
       <w:pPr>
         <w:pStyle w:val="Heading2"/>
         <w:spacing w:before="72"/>
-      </w:pPr>
-      <w:bookmarkStart w:id="19" w:name="_bookmark19"/>
-      <w:bookmarkEnd w:id="19"/>
-      <w:r>
-        <w:rPr>
-          <w:color w:val="2E5395"/>
-          <w:spacing w:val="-4"/>
-        </w:rPr>
-        <w:t>Code</w:t>
-      </w:r>
-    </w:p>
-    <w:p>
-      <w:pPr>
         <w:sectPr>
           <w:pgSz w:w="12240" w:h="15840"/>
           <w:pgMar w:top="1360" w:right="1100" w:bottom="280" w:left="1340" w:header="763" w:footer="0" w:gutter="0"/>
           <w:cols w:space="720"/>
         </w:sectPr>
       </w:pPr>
-    </w:p>
-    <w:p>
-      <w:pPr>
-        <w:pStyle w:val="BodyText"/>
-        <w:spacing w:before="3"/>
-        <w:rPr>
-          <w:i w:val="0"/>
-          <w:sz w:val="6"/>
-        </w:rPr>
-      </w:pPr>
-    </w:p>
-    <w:p>
-      <w:pPr>
-        <w:pStyle w:val="BodyText"/>
-        <w:ind w:left="1517"/>
-        <w:rPr>
-          <w:i w:val="0"/>
-          <w:sz w:val="20"/>
-        </w:rPr>
-      </w:pPr>
-    </w:p>
-    <w:p>
-      <w:pPr>
-        <w:pStyle w:val="BodyText"/>
-        <w:spacing w:before="3"/>
-        <w:rPr>
-          <w:i w:val="0"/>
-          <w:sz w:val="14"/>
-        </w:rPr>
-      </w:pPr>
+      <w:bookmarkStart w:id="17" w:name="_bookmark19"/>
+      <w:bookmarkEnd w:id="17"/>
+      <w:r>
+        <w:rPr>
+          <w:color w:val="2E5395"/>
+          <w:spacing w:val="-4"/>
+        </w:rPr>
+        <w:t>Code</w:t>
+      </w:r>
     </w:p>
     <w:p>
       <w:pPr>
         <w:pStyle w:val="BodyText"/>
         <w:spacing w:before="153"/>
-        <w:ind w:left="5" w:right="240"/>
-        <w:jc w:val="center"/>
-      </w:pPr>
-      <w:bookmarkStart w:id="20" w:name="_bookmark20"/>
-      <w:bookmarkEnd w:id="20"/>
-      <w:r>
-        <w:rPr>
-          <w:color w:val="44536A"/>
-        </w:rPr>
+        <w:ind w:right="240"/>
+      </w:pPr>
+      <w:bookmarkStart w:id="18" w:name="_bookmark20"/>
+      <w:bookmarkEnd w:id="18"/>
+      <w:r>
+        <w:rPr>
+          <w:color w:val="44536A"/>
+        </w:rPr>
+        <w:lastRenderedPageBreak/>
         <w:t>Figure</w:t>
       </w:r>
       <w:r>
@@ -2527,8 +3430,8 @@
         <w:pStyle w:val="Heading2"/>
         <w:spacing w:before="79"/>
       </w:pPr>
-      <w:bookmarkStart w:id="21" w:name="_bookmark21"/>
-      <w:bookmarkEnd w:id="21"/>
+      <w:bookmarkStart w:id="19" w:name="_bookmark21"/>
+      <w:bookmarkEnd w:id="19"/>
       <w:r>
         <w:rPr>
           <w:color w:val="2E5395"/>
@@ -2565,8 +3468,8 @@
         <w:spacing w:before="182"/>
         <w:ind w:left="2395"/>
       </w:pPr>
-      <w:bookmarkStart w:id="22" w:name="_bookmark22"/>
-      <w:bookmarkEnd w:id="22"/>
+      <w:bookmarkStart w:id="20" w:name="_bookmark22"/>
+      <w:bookmarkEnd w:id="20"/>
       <w:r>
         <w:rPr>
           <w:color w:val="44536A"/>
@@ -2656,8 +3559,8 @@
         <w:spacing w:before="35"/>
         <w:ind w:left="411" w:hanging="311"/>
       </w:pPr>
-      <w:bookmarkStart w:id="23" w:name="_bookmark23"/>
-      <w:bookmarkEnd w:id="23"/>
+      <w:bookmarkStart w:id="21" w:name="_bookmark23"/>
+      <w:bookmarkEnd w:id="21"/>
       <w:r>
         <w:rPr>
           <w:color w:val="2E5395"/>
@@ -2723,8 +3626,8 @@
         <w:ind w:left="0" w:right="3177"/>
         <w:jc w:val="center"/>
       </w:pPr>
-      <w:bookmarkStart w:id="24" w:name="_bookmark24"/>
-      <w:bookmarkEnd w:id="24"/>
+      <w:bookmarkStart w:id="22" w:name="_bookmark24"/>
+      <w:bookmarkEnd w:id="22"/>
       <w:r>
         <w:rPr>
           <w:color w:val="2E5395"/>
@@ -2876,8 +3779,8 @@
         <w:ind w:right="3180"/>
         <w:jc w:val="center"/>
       </w:pPr>
-      <w:bookmarkStart w:id="25" w:name="_bookmark25"/>
-      <w:bookmarkEnd w:id="25"/>
+      <w:bookmarkStart w:id="23" w:name="_bookmark25"/>
+      <w:bookmarkEnd w:id="23"/>
       <w:r>
         <w:rPr>
           <w:color w:val="44536A"/>
@@ -3043,8 +3946,8 @@
         <w:ind w:right="240"/>
         <w:jc w:val="center"/>
       </w:pPr>
-      <w:bookmarkStart w:id="26" w:name="_bookmark26"/>
-      <w:bookmarkEnd w:id="26"/>
+      <w:bookmarkStart w:id="24" w:name="_bookmark26"/>
+      <w:bookmarkEnd w:id="24"/>
       <w:r>
         <w:rPr>
           <w:color w:val="44536A"/>
@@ -3140,8 +4043,8 @@
         <w:ind w:right="239"/>
         <w:jc w:val="center"/>
       </w:pPr>
-      <w:bookmarkStart w:id="27" w:name="_bookmark27"/>
-      <w:bookmarkEnd w:id="27"/>
+      <w:bookmarkStart w:id="25" w:name="_bookmark27"/>
+      <w:bookmarkEnd w:id="25"/>
       <w:r>
         <w:rPr>
           <w:color w:val="44536A"/>
@@ -3244,8 +4147,8 @@
         <w:ind w:left="2" w:right="240"/>
         <w:jc w:val="center"/>
       </w:pPr>
-      <w:bookmarkStart w:id="28" w:name="_bookmark28"/>
-      <w:bookmarkEnd w:id="28"/>
+      <w:bookmarkStart w:id="26" w:name="_bookmark28"/>
+      <w:bookmarkEnd w:id="26"/>
       <w:r>
         <w:rPr>
           <w:color w:val="44536A"/>
@@ -3375,10 +4278,10 @@
       <w:pPr>
         <w:pStyle w:val="Heading2"/>
       </w:pPr>
-      <w:bookmarkStart w:id="29" w:name="_bookmark29"/>
-      <w:bookmarkStart w:id="30" w:name="_bookmark30"/>
-      <w:bookmarkEnd w:id="29"/>
-      <w:bookmarkEnd w:id="30"/>
+      <w:bookmarkStart w:id="27" w:name="_bookmark29"/>
+      <w:bookmarkStart w:id="28" w:name="_bookmark30"/>
+      <w:bookmarkEnd w:id="27"/>
+      <w:bookmarkEnd w:id="28"/>
       <w:r>
         <w:rPr>
           <w:color w:val="2E5395"/>
@@ -3464,8 +4367,8 @@
         <w:ind w:right="1315"/>
         <w:jc w:val="center"/>
       </w:pPr>
-      <w:bookmarkStart w:id="31" w:name="_bookmark31"/>
-      <w:bookmarkEnd w:id="31"/>
+      <w:bookmarkStart w:id="29" w:name="_bookmark31"/>
+      <w:bookmarkEnd w:id="29"/>
       <w:r>
         <w:rPr>
           <w:color w:val="44536A"/>
@@ -3526,8 +4429,8 @@
         </w:tabs>
         <w:ind w:left="411" w:hanging="311"/>
       </w:pPr>
-      <w:bookmarkStart w:id="32" w:name="_bookmark32"/>
-      <w:bookmarkEnd w:id="32"/>
+      <w:bookmarkStart w:id="30" w:name="_bookmark32"/>
+      <w:bookmarkEnd w:id="30"/>
       <w:r>
         <w:rPr>
           <w:color w:val="2E5395"/>
@@ -3597,8 +4500,8 @@
         <w:ind w:left="0" w:right="4161"/>
         <w:jc w:val="center"/>
       </w:pPr>
-      <w:bookmarkStart w:id="33" w:name="_bookmark33"/>
-      <w:bookmarkEnd w:id="33"/>
+      <w:bookmarkStart w:id="31" w:name="_bookmark33"/>
+      <w:bookmarkEnd w:id="31"/>
       <w:r>
         <w:rPr>
           <w:color w:val="2E5395"/>
@@ -3821,8 +4724,8 @@
         <w:ind w:left="1" w:right="4161"/>
         <w:jc w:val="center"/>
       </w:pPr>
-      <w:bookmarkStart w:id="34" w:name="_bookmark34"/>
-      <w:bookmarkEnd w:id="34"/>
+      <w:bookmarkStart w:id="32" w:name="_bookmark34"/>
+      <w:bookmarkEnd w:id="32"/>
       <w:r>
         <w:rPr>
           <w:color w:val="44536A"/>
@@ -3929,10 +4832,10 @@
       <w:pPr>
         <w:pStyle w:val="Heading2"/>
       </w:pPr>
-      <w:bookmarkStart w:id="35" w:name="_bookmark35"/>
-      <w:bookmarkStart w:id="36" w:name="_bookmark36"/>
-      <w:bookmarkEnd w:id="35"/>
-      <w:bookmarkEnd w:id="36"/>
+      <w:bookmarkStart w:id="33" w:name="_bookmark35"/>
+      <w:bookmarkStart w:id="34" w:name="_bookmark36"/>
+      <w:bookmarkEnd w:id="33"/>
+      <w:bookmarkEnd w:id="34"/>
       <w:r>
         <w:rPr>
           <w:color w:val="2E5395"/>
@@ -4018,8 +4921,8 @@
         <w:ind w:right="1315"/>
         <w:jc w:val="center"/>
       </w:pPr>
-      <w:bookmarkStart w:id="37" w:name="_bookmark37"/>
-      <w:bookmarkEnd w:id="37"/>
+      <w:bookmarkStart w:id="35" w:name="_bookmark37"/>
+      <w:bookmarkEnd w:id="35"/>
       <w:r>
         <w:rPr>
           <w:color w:val="44536A"/>
@@ -4080,8 +4983,8 @@
         </w:tabs>
         <w:ind w:left="411" w:hanging="311"/>
       </w:pPr>
-      <w:bookmarkStart w:id="38" w:name="_bookmark38"/>
-      <w:bookmarkEnd w:id="38"/>
+      <w:bookmarkStart w:id="36" w:name="_bookmark38"/>
+      <w:bookmarkEnd w:id="36"/>
       <w:r>
         <w:rPr>
           <w:color w:val="2E5395"/>
@@ -4138,8 +5041,8 @@
         <w:pStyle w:val="Heading2"/>
         <w:spacing w:before="192"/>
       </w:pPr>
-      <w:bookmarkStart w:id="39" w:name="_bookmark39"/>
-      <w:bookmarkEnd w:id="39"/>
+      <w:bookmarkStart w:id="37" w:name="_bookmark39"/>
+      <w:bookmarkEnd w:id="37"/>
       <w:r>
         <w:rPr>
           <w:color w:val="2E5395"/>
@@ -4184,10 +5087,10 @@
       <w:pPr>
         <w:pStyle w:val="Heading2"/>
       </w:pPr>
-      <w:bookmarkStart w:id="40" w:name="_bookmark40"/>
-      <w:bookmarkStart w:id="41" w:name="_bookmark41"/>
-      <w:bookmarkEnd w:id="40"/>
-      <w:bookmarkEnd w:id="41"/>
+      <w:bookmarkStart w:id="38" w:name="_bookmark40"/>
+      <w:bookmarkStart w:id="39" w:name="_bookmark41"/>
+      <w:bookmarkEnd w:id="38"/>
+      <w:bookmarkEnd w:id="39"/>
       <w:r>
         <w:rPr>
           <w:color w:val="2E5395"/>
@@ -4335,8 +5238,8 @@
         <w:ind w:left="7" w:right="240"/>
         <w:jc w:val="center"/>
       </w:pPr>
-      <w:bookmarkStart w:id="42" w:name="_bookmark42"/>
-      <w:bookmarkEnd w:id="42"/>
+      <w:bookmarkStart w:id="40" w:name="_bookmark42"/>
+      <w:bookmarkEnd w:id="40"/>
       <w:r>
         <w:rPr>
           <w:color w:val="44536A"/>
@@ -4421,8 +5324,8 @@
         <w:ind w:left="4" w:right="240"/>
         <w:jc w:val="center"/>
       </w:pPr>
-      <w:bookmarkStart w:id="43" w:name="_bookmark43"/>
-      <w:bookmarkEnd w:id="43"/>
+      <w:bookmarkStart w:id="41" w:name="_bookmark43"/>
+      <w:bookmarkEnd w:id="41"/>
       <w:r>
         <w:rPr>
           <w:color w:val="44536A"/>
@@ -4499,8 +5402,8 @@
         <w:ind w:left="2" w:right="240"/>
         <w:jc w:val="center"/>
       </w:pPr>
-      <w:bookmarkStart w:id="44" w:name="_bookmark44"/>
-      <w:bookmarkEnd w:id="44"/>
+      <w:bookmarkStart w:id="42" w:name="_bookmark44"/>
+      <w:bookmarkEnd w:id="42"/>
       <w:r>
         <w:rPr>
           <w:color w:val="44536A"/>
@@ -4572,8 +5475,8 @@
         <w:ind w:left="2" w:right="240"/>
         <w:jc w:val="center"/>
       </w:pPr>
-      <w:bookmarkStart w:id="45" w:name="_bookmark45"/>
-      <w:bookmarkEnd w:id="45"/>
+      <w:bookmarkStart w:id="43" w:name="_bookmark45"/>
+      <w:bookmarkEnd w:id="43"/>
       <w:r>
         <w:rPr>
           <w:color w:val="44536A"/>
@@ -4662,8 +5565,8 @@
         <w:pStyle w:val="Heading1"/>
         <w:ind w:left="100" w:firstLine="0"/>
       </w:pPr>
-      <w:bookmarkStart w:id="46" w:name="_bookmark46"/>
-      <w:bookmarkEnd w:id="46"/>
+      <w:bookmarkStart w:id="44" w:name="_bookmark46"/>
+      <w:bookmarkEnd w:id="44"/>
       <w:r>
         <w:rPr>
           <w:color w:val="2E5395"/>
@@ -4715,8 +5618,8 @@
         <w:ind w:left="2" w:right="240"/>
         <w:jc w:val="center"/>
       </w:pPr>
-      <w:bookmarkStart w:id="47" w:name="_bookmark47"/>
-      <w:bookmarkEnd w:id="47"/>
+      <w:bookmarkStart w:id="45" w:name="_bookmark47"/>
+      <w:bookmarkEnd w:id="45"/>
       <w:r>
         <w:rPr>
           <w:color w:val="44536A"/>
@@ -4772,8 +5675,8 @@
         <w:pStyle w:val="Heading1"/>
         <w:ind w:left="100" w:firstLine="0"/>
       </w:pPr>
-      <w:bookmarkStart w:id="48" w:name="_bookmark48"/>
-      <w:bookmarkEnd w:id="48"/>
+      <w:bookmarkStart w:id="46" w:name="_bookmark48"/>
+      <w:bookmarkEnd w:id="46"/>
       <w:r>
         <w:rPr>
           <w:color w:val="2E5395"/>
@@ -5005,7 +5908,10 @@
           <w:t xml:space="preserve"> </w:t>
         </w:r>
         <w:r>
-          <w:t>Method</w:t>
+          <w:t>Metho</w:t>
+        </w:r>
+        <w:r>
+          <w:t>d</w:t>
         </w:r>
         <w:r>
           <w:rPr>
@@ -5173,7 +6079,13 @@
           <w:t xml:space="preserve"> </w:t>
         </w:r>
         <w:r>
-          <w:t>Passing</w:t>
+          <w:t>Pas</w:t>
+        </w:r>
+        <w:r>
+          <w:t>s</w:t>
+        </w:r>
+        <w:r>
+          <w:t>ing</w:t>
         </w:r>
         <w:r>
           <w:rPr>
@@ -6699,7 +7611,6 @@
       <w:lvlJc w:val="left"/>
       <w:pPr>
         <w:ind w:left="318" w:hanging="219"/>
-        <w:jc w:val="left"/>
       </w:pPr>
       <w:rPr>
         <w:rFonts w:ascii="Carlito" w:eastAsia="Carlito" w:hAnsi="Carlito" w:cs="Carlito" w:hint="default"/>
@@ -6721,7 +7632,6 @@
       <w:lvlJc w:val="left"/>
       <w:pPr>
         <w:ind w:left="706" w:hanging="386"/>
-        <w:jc w:val="left"/>
       </w:pPr>
       <w:rPr>
         <w:rFonts w:ascii="Carlito" w:eastAsia="Carlito" w:hAnsi="Carlito" w:cs="Carlito" w:hint="default"/>
@@ -6832,7 +7742,6 @@
       <w:lvlJc w:val="left"/>
       <w:pPr>
         <w:ind w:left="412" w:hanging="312"/>
-        <w:jc w:val="left"/>
       </w:pPr>
       <w:rPr>
         <w:rFonts w:ascii="Carlito" w:eastAsia="Carlito" w:hAnsi="Carlito" w:cs="Carlito" w:hint="default"/>
@@ -6855,7 +7764,6 @@
       <w:lvlJc w:val="left"/>
       <w:pPr>
         <w:ind w:left="546" w:hanging="447"/>
-        <w:jc w:val="left"/>
       </w:pPr>
       <w:rPr>
         <w:rFonts w:ascii="Carlito" w:eastAsia="Carlito" w:hAnsi="Carlito" w:cs="Carlito" w:hint="default"/>
@@ -7402,6 +8310,7 @@
   <w:style w:type="paragraph" w:styleId="Heading3">
     <w:name w:val="heading 3"/>
     <w:basedOn w:val="Normal"/>
+    <w:link w:val="Heading3Char"/>
     <w:uiPriority w:val="9"/>
     <w:unhideWhenUsed/>
     <w:qFormat/>
@@ -7418,7 +8327,6 @@
   <w:style w:type="character" w:default="1" w:styleId="DefaultParagraphFont">
     <w:name w:val="Default Paragraph Font"/>
     <w:uiPriority w:val="1"/>
-    <w:semiHidden/>
     <w:unhideWhenUsed/>
   </w:style>
   <w:style w:type="table" w:default="1" w:styleId="TableNormal">
@@ -7475,6 +8383,7 @@
   <w:style w:type="paragraph" w:styleId="BodyText">
     <w:name w:val="Body Text"/>
     <w:basedOn w:val="Normal"/>
+    <w:link w:val="BodyTextChar"/>
     <w:uiPriority w:val="1"/>
     <w:qFormat/>
     <w:rPr>
@@ -7546,6 +8455,32 @@
     <w:rsid w:val="006511AE"/>
     <w:rPr>
       <w:rFonts w:ascii="Carlito" w:eastAsia="Carlito" w:hAnsi="Carlito" w:cs="Carlito"/>
+    </w:rPr>
+  </w:style>
+  <w:style w:type="character" w:customStyle="1" w:styleId="Heading3Char">
+    <w:name w:val="Heading 3 Char"/>
+    <w:basedOn w:val="DefaultParagraphFont"/>
+    <w:link w:val="Heading3"/>
+    <w:uiPriority w:val="9"/>
+    <w:rsid w:val="002423B7"/>
+    <w:rPr>
+      <w:rFonts w:ascii="Carlito" w:eastAsia="Carlito" w:hAnsi="Carlito" w:cs="Carlito"/>
+      <w:sz w:val="24"/>
+      <w:szCs w:val="24"/>
+    </w:rPr>
+  </w:style>
+  <w:style w:type="character" w:customStyle="1" w:styleId="BodyTextChar">
+    <w:name w:val="Body Text Char"/>
+    <w:basedOn w:val="DefaultParagraphFont"/>
+    <w:link w:val="BodyText"/>
+    <w:uiPriority w:val="1"/>
+    <w:rsid w:val="002423B7"/>
+    <w:rPr>
+      <w:rFonts w:ascii="Carlito" w:eastAsia="Carlito" w:hAnsi="Carlito" w:cs="Carlito"/>
+      <w:i/>
+      <w:iCs/>
+      <w:sz w:val="18"/>
+      <w:szCs w:val="18"/>
     </w:rPr>
   </w:style>
 </w:styles>
@@ -7835,6 +8770,21 @@
 </file>
 
 <file path=customXml/item1.xml><?xml version="1.0" encoding="utf-8"?>
+<?mso-contentType ?>
+<FormTemplates xmlns="http://schemas.microsoft.com/sharepoint/v3/contenttype/forms">
+  <Display>DocumentLibraryForm</Display>
+  <Edit>DocumentLibraryForm</Edit>
+  <New>DocumentLibraryForm</New>
+</FormTemplates>
+</file>
+
+<file path=customXml/item2.xml><?xml version="1.0" encoding="utf-8"?>
+<p:properties xmlns:p="http://schemas.microsoft.com/office/2006/metadata/properties" xmlns:xsi="http://www.w3.org/2001/XMLSchema-instance" xmlns:pc="http://schemas.microsoft.com/office/infopath/2007/PartnerControls">
+  <documentManagement/>
+</p:properties>
+</file>
+
+<file path=customXml/item3.xml><?xml version="1.0" encoding="utf-8"?>
 <ct:contentTypeSchema xmlns:ct="http://schemas.microsoft.com/office/2006/metadata/contentType" xmlns:ma="http://schemas.microsoft.com/office/2006/metadata/properties/metaAttributes" ct:_="" ma:_="" ma:contentTypeName="Document" ma:contentTypeID="0x0101003A06F2F5DEE8714D8594CF0266457ED7" ma:contentTypeVersion="4" ma:contentTypeDescription="Create a new document." ma:contentTypeScope="" ma:versionID="f69d4ac620e7a1a5a2a7517a1cbabd3f">
   <xsd:schema xmlns:xsd="http://www.w3.org/2001/XMLSchema" xmlns:xs="http://www.w3.org/2001/XMLSchema" xmlns:p="http://schemas.microsoft.com/office/2006/metadata/properties" xmlns:ns2="2b5bd253-0865-4578-9e61-50fbbdc96e02" targetNamespace="http://schemas.microsoft.com/office/2006/metadata/properties" ma:root="true" ma:fieldsID="1fd672bb4651bcbb8c0b90eca6d253b1" ns2:_="">
     <xsd:import namespace="2b5bd253-0865-4578-9e61-50fbbdc96e02"/>
@@ -7978,22 +8928,24 @@
 </ct:contentTypeSchema>
 </file>
 
-<file path=customXml/item2.xml><?xml version="1.0" encoding="utf-8"?>
-<p:properties xmlns:p="http://schemas.microsoft.com/office/2006/metadata/properties" xmlns:xsi="http://www.w3.org/2001/XMLSchema-instance" xmlns:pc="http://schemas.microsoft.com/office/infopath/2007/PartnerControls">
-  <documentManagement/>
-</p:properties>
+<file path=customXml/itemProps1.xml><?xml version="1.0" encoding="utf-8"?>
+<ds:datastoreItem xmlns:ds="http://schemas.openxmlformats.org/officeDocument/2006/customXml" ds:itemID="{2729FFDB-58E3-49C6-8C9B-823CE0CCEE1B}">
+  <ds:schemaRefs>
+    <ds:schemaRef ds:uri="http://schemas.microsoft.com/sharepoint/v3/contenttype/forms"/>
+  </ds:schemaRefs>
+</ds:datastoreItem>
 </file>
 
-<file path=customXml/item3.xml><?xml version="1.0" encoding="utf-8"?>
-<?mso-contentType ?>
-<FormTemplates xmlns="http://schemas.microsoft.com/sharepoint/v3/contenttype/forms">
-  <Display>DocumentLibraryForm</Display>
-  <Edit>DocumentLibraryForm</Edit>
-  <New>DocumentLibraryForm</New>
-</FormTemplates>
+<file path=customXml/itemProps2.xml><?xml version="1.0" encoding="utf-8"?>
+<ds:datastoreItem xmlns:ds="http://schemas.openxmlformats.org/officeDocument/2006/customXml" ds:itemID="{91217CAA-BBAD-472E-AAC0-3996C781A2C8}">
+  <ds:schemaRefs>
+    <ds:schemaRef ds:uri="http://schemas.microsoft.com/office/2006/metadata/properties"/>
+    <ds:schemaRef ds:uri="http://schemas.microsoft.com/office/infopath/2007/PartnerControls"/>
+  </ds:schemaRefs>
+</ds:datastoreItem>
 </file>
 
-<file path=customXml/itemProps1.xml><?xml version="1.0" encoding="utf-8"?>
+<file path=customXml/itemProps3.xml><?xml version="1.0" encoding="utf-8"?>
 <ds:datastoreItem xmlns:ds="http://schemas.openxmlformats.org/officeDocument/2006/customXml" ds:itemID="{625386F1-40B0-4618-BBA6-83ADF7031CBE}">
   <ds:schemaRefs>
     <ds:schemaRef ds:uri="http://schemas.microsoft.com/office/2006/metadata/contentType"/>
@@ -8009,21 +8961,4 @@
     <ds:schemaRef ds:uri="http://schemas.microsoft.com/internal/obd"/>
   </ds:schemaRefs>
 </ds:datastoreItem>
-</file>
-
-<file path=customXml/itemProps2.xml><?xml version="1.0" encoding="utf-8"?>
-<ds:datastoreItem xmlns:ds="http://schemas.openxmlformats.org/officeDocument/2006/customXml" ds:itemID="{91217CAA-BBAD-472E-AAC0-3996C781A2C8}">
-  <ds:schemaRefs>
-    <ds:schemaRef ds:uri="http://schemas.microsoft.com/office/2006/metadata/properties"/>
-    <ds:schemaRef ds:uri="http://schemas.microsoft.com/office/infopath/2007/PartnerControls"/>
-  </ds:schemaRefs>
-</ds:datastoreItem>
-</file>
-
-<file path=customXml/itemProps3.xml><?xml version="1.0" encoding="utf-8"?>
-<ds:datastoreItem xmlns:ds="http://schemas.openxmlformats.org/officeDocument/2006/customXml" ds:itemID="{2729FFDB-58E3-49C6-8C9B-823CE0CCEE1B}">
-  <ds:schemaRefs>
-    <ds:schemaRef ds:uri="http://schemas.microsoft.com/sharepoint/v3/contenttype/forms"/>
-  </ds:schemaRefs>
-</ds:datastoreItem>
 </file>
</xml_diff>